<commit_message>
Continuing translation - 20/0/25
</commit_message>
<xml_diff>
--- a/Me_and_the_War.docx
+++ b/Me_and_the_War.docx
@@ -5064,10 +5064,7 @@
       </w:ins>
       <w:ins w:id="714" w:author="Roman Groblicki" w:date="2025-09-19T11:20:00Z" w16du:dateUtc="2025-09-19T01:20:00Z">
         <w:r>
-          <w:t xml:space="preserve"> </w:t>
-        </w:r>
-        <w:r>
-          <w:t>–</w:t>
+          <w:t xml:space="preserve"> –</w:t>
         </w:r>
       </w:ins>
       <w:ins w:id="715" w:author="Roman Groblicki" w:date="2025-09-19T11:19:00Z">
@@ -5556,10 +5553,7 @@
       </w:r>
       <w:ins w:id="794" w:author="Roman Groblicki" w:date="2025-09-19T11:51:00Z">
         <w:r>
-          <w:t>but I gave them to her at her request.</w:t>
-        </w:r>
-        <w:r>
-          <w:t xml:space="preserve"> </w:t>
+          <w:t xml:space="preserve">but I gave them to her at her request. </w:t>
         </w:r>
       </w:ins>
       <w:del w:id="795" w:author="Roman Groblicki" w:date="2025-09-19T11:51:00Z" w16du:dateUtc="2025-09-19T01:51:00Z">
@@ -6924,10 +6918,7 @@
       </w:ins>
       <w:ins w:id="996" w:author="Roman Groblicki" w:date="2025-09-19T15:14:00Z" w16du:dateUtc="2025-09-19T05:14:00Z">
         <w:r>
-          <w:t>upstairs</w:t>
-        </w:r>
-        <w:r>
-          <w:t xml:space="preserve"> </w:t>
+          <w:t xml:space="preserve">upstairs </w:t>
         </w:r>
       </w:ins>
       <w:ins w:id="997" w:author="Roman Groblicki" w:date="2025-09-19T15:14:00Z">
@@ -7597,10 +7588,7 @@
       <w:ins w:id="1097" w:author="Roman Groblicki" w:date="2025-09-19T15:48:00Z">
         <w:r>
           <w:lastRenderedPageBreak/>
-          <w:t>out into the street.</w:t>
-        </w:r>
-        <w:r>
-          <w:t xml:space="preserve"> </w:t>
+          <w:t xml:space="preserve">out into the street. </w:t>
         </w:r>
       </w:ins>
       <w:del w:id="1098" w:author="Roman Groblicki" w:date="2025-09-19T15:49:00Z" w16du:dateUtc="2025-09-19T05:49:00Z">
@@ -7943,10 +7931,7 @@
       </w:r>
       <w:ins w:id="1149" w:author="Roman Groblicki" w:date="2025-09-19T16:14:00Z" w16du:dateUtc="2025-09-19T06:14:00Z">
         <w:r>
-          <w:t xml:space="preserve"> </w:t>
-        </w:r>
-        <w:r>
-          <w:t>she cried</w:t>
+          <w:t xml:space="preserve"> she cried</w:t>
         </w:r>
       </w:ins>
       <w:r>
@@ -8818,10 +8803,7 @@
       </w:ins>
       <w:ins w:id="1285" w:author="Roman Groblicki" w:date="2025-09-19T17:33:00Z" w16du:dateUtc="2025-09-19T07:33:00Z">
         <w:r>
-          <w:t>adolescent Ukrainian friend</w:t>
-        </w:r>
-        <w:r>
-          <w:t xml:space="preserve"> </w:t>
+          <w:t xml:space="preserve">adolescent Ukrainian friend </w:t>
         </w:r>
       </w:ins>
       <w:ins w:id="1286" w:author="Roman Groblicki" w:date="2025-09-19T17:31:00Z" w16du:dateUtc="2025-09-19T07:31:00Z">
@@ -10876,7 +10858,7 @@
       </w:pPr>
       <w:ins w:id="1605" w:author="Roman Groblicki" w:date="2025-09-19T21:27:00Z" w16du:dateUtc="2025-09-19T11:27:00Z">
         <w:r>
-          <w:t xml:space="preserve">I return again to the Krzemieniec times, to the breaking of my arm. In normal times it would have been a trifle, but in wartime it was a small tragedy. I obtained, for a piece of soap, 2 liters of buckwheat, but unmilled. It was early spring when I went with it to </w:t>
+          <w:t xml:space="preserve">I return again to Krzemieniec times, to the breaking of my arm. In normal times it would have been a trifle, but in wartime it was a small tragedy. I obtained, for a piece of soap, 2 liters of buckwheat, but unmilled. It was early spring when I went with it to </w:t>
         </w:r>
         <w:r>
           <w:lastRenderedPageBreak/>
@@ -12199,6 +12181,7 @@
   <w:style w:type="character" w:default="1" w:styleId="DefaultParagraphFont">
     <w:name w:val="Default Paragraph Font"/>
     <w:uiPriority w:val="1"/>
+    <w:semiHidden/>
     <w:unhideWhenUsed/>
   </w:style>
   <w:style w:type="table" w:default="1" w:styleId="TableNormal">

</xml_diff>